<commit_message>
completed work with the UD PDA
</commit_message>
<xml_diff>
--- a/4_Sem/Data management/RGR/Отчёт.docx
+++ b/4_Sem/Data management/RGR/Отчёт.docx
@@ -112,6 +112,9 @@
         <w:jc w:val="center"/>
       </w:pPr>
       <w:r>
+        <w:rPr>
+          <w:noProof/>
+        </w:rPr>
         <w:drawing>
           <wp:inline distT="0" distB="0" distL="0" distR="0" wp14:anchorId="0D350472" wp14:editId="6B141D6E">
             <wp:extent cx="5853642" cy="1394434"/>
@@ -277,6 +280,7 @@
       </w:pPr>
       <w:r>
         <w:rPr>
+          <w:noProof/>
           <w:lang w:val="en-US"/>
         </w:rPr>
         <w:drawing>
@@ -319,9 +323,6 @@
     <w:p>
       <w:pPr>
         <w:jc w:val="center"/>
-        <w:rPr>
-          <w:lang w:val="en-US"/>
-        </w:rPr>
       </w:pPr>
       <w:r>
         <w:t>Рисунок 2 – Создание таблиц для базы данн</w:t>
@@ -342,6 +343,7 @@
       </w:pPr>
       <w:r>
         <w:rPr>
+          <w:noProof/>
           <w:lang w:val="en-US"/>
         </w:rPr>
         <w:lastRenderedPageBreak/>
@@ -431,6 +433,7 @@
       </w:pPr>
       <w:r>
         <w:rPr>
+          <w:noProof/>
           <w:lang w:val="en-US"/>
         </w:rPr>
         <w:drawing>
@@ -558,6 +561,9 @@
         <w:jc w:val="center"/>
       </w:pPr>
       <w:r>
+        <w:rPr>
+          <w:noProof/>
+        </w:rPr>
         <w:lastRenderedPageBreak/>
         <w:drawing>
           <wp:inline distT="0" distB="0" distL="0" distR="0" wp14:anchorId="076B7957" wp14:editId="7811D22E">
@@ -599,9 +605,6 @@
     <w:p>
       <w:pPr>
         <w:jc w:val="center"/>
-        <w:rPr>
-          <w:lang w:val="en-US"/>
-        </w:rPr>
       </w:pPr>
       <w:r>
         <w:t xml:space="preserve">Рисунок 5 – Добавление атрибута «Материал» в таблицу </w:t>
@@ -615,9 +618,6 @@
     </w:p>
     <w:p>
       <w:r>
-        <w:rPr>
-          <w:lang w:val="en-US"/>
-        </w:rPr>
         <w:tab/>
       </w:r>
       <w:r>
@@ -659,6 +659,9 @@
         <w:jc w:val="center"/>
       </w:pPr>
       <w:r>
+        <w:rPr>
+          <w:noProof/>
+        </w:rPr>
         <w:drawing>
           <wp:inline distT="0" distB="0" distL="0" distR="0" wp14:anchorId="085E2E2B" wp14:editId="40DA5650">
             <wp:extent cx="4583642" cy="1990662"/>
@@ -745,6 +748,9 @@
         <w:jc w:val="center"/>
       </w:pPr>
       <w:r>
+        <w:rPr>
+          <w:noProof/>
+        </w:rPr>
         <w:drawing>
           <wp:inline distT="0" distB="0" distL="0" distR="0" wp14:anchorId="6FAAC3FA" wp14:editId="73983C6B">
             <wp:extent cx="3556000" cy="2013107"/>
@@ -850,6 +856,9 @@
         <w:jc w:val="center"/>
       </w:pPr>
       <w:r>
+        <w:rPr>
+          <w:noProof/>
+        </w:rPr>
         <w:drawing>
           <wp:inline distT="0" distB="0" distL="0" distR="0" wp14:anchorId="0710B2AF" wp14:editId="034887EB">
             <wp:extent cx="4423051" cy="1540933"/>
@@ -933,6 +942,7 @@
       </w:pPr>
       <w:r>
         <w:rPr>
+          <w:noProof/>
           <w:lang w:val="en-US"/>
         </w:rPr>
         <w:drawing>
@@ -983,12 +993,7 @@
     <w:p>
       <w:r>
         <w:tab/>
-      </w:r>
-      <w:r>
-        <w:t>Пункт №</w:t>
-      </w:r>
-      <w:r>
-        <w:t>9</w:t>
+        <w:t>Пункт №9</w:t>
       </w:r>
     </w:p>
     <w:p>
@@ -1019,6 +1024,9 @@
         <w:jc w:val="center"/>
       </w:pPr>
       <w:r>
+        <w:rPr>
+          <w:noProof/>
+        </w:rPr>
         <w:drawing>
           <wp:inline distT="0" distB="0" distL="0" distR="0" wp14:anchorId="306EB9AA" wp14:editId="1779B755">
             <wp:extent cx="6082242" cy="964338"/>
@@ -1068,12 +1076,7 @@
       <w:r>
         <w:lastRenderedPageBreak/>
         <w:tab/>
-      </w:r>
-      <w:r>
-        <w:t>Пункт №</w:t>
-      </w:r>
-      <w:r>
-        <w:t>10</w:t>
+        <w:t>Пункт №10</w:t>
       </w:r>
     </w:p>
     <w:p>
@@ -1096,6 +1099,9 @@
         <w:jc w:val="center"/>
       </w:pPr>
       <w:r>
+        <w:rPr>
+          <w:noProof/>
+        </w:rPr>
         <w:drawing>
           <wp:inline distT="0" distB="0" distL="0" distR="0" wp14:anchorId="15D9FBA7" wp14:editId="79211A80">
             <wp:extent cx="3666067" cy="2074135"/>
@@ -1144,12 +1150,7 @@
     <w:p>
       <w:r>
         <w:tab/>
-      </w:r>
-      <w:r>
-        <w:t>Пункт №</w:t>
-      </w:r>
-      <w:r>
-        <w:t>11</w:t>
+        <w:t>Пункт №11</w:t>
       </w:r>
     </w:p>
     <w:p>
@@ -1197,6 +1198,7 @@
       </w:pPr>
       <w:r>
         <w:rPr>
+          <w:noProof/>
           <w:lang w:val="en-US"/>
         </w:rPr>
         <w:drawing>
@@ -1247,12 +1249,7 @@
     <w:p>
       <w:r>
         <w:tab/>
-      </w:r>
-      <w:r>
-        <w:t>Пункт №</w:t>
-      </w:r>
-      <w:r>
-        <w:t>12</w:t>
+        <w:t>Пункт №12</w:t>
       </w:r>
     </w:p>
     <w:p>
@@ -1302,6 +1299,9 @@
         <w:jc w:val="center"/>
       </w:pPr>
       <w:r>
+        <w:rPr>
+          <w:noProof/>
+        </w:rPr>
         <w:drawing>
           <wp:inline distT="0" distB="0" distL="0" distR="0" wp14:anchorId="553F0A6C" wp14:editId="2CDEC032">
             <wp:extent cx="6353175" cy="1007294"/>
@@ -1359,68 +1359,40 @@
     <w:p>
       <w:r>
         <w:tab/>
-      </w:r>
-      <w:r>
-        <w:t>Пункт №</w:t>
-      </w:r>
-      <w:r>
-        <w:t>13</w:t>
-      </w:r>
-    </w:p>
-    <w:p>
-      <w:r>
-        <w:tab/>
-      </w:r>
-      <w:r>
-        <w:t xml:space="preserve">Были выданы все детали, название которых </w:t>
-      </w:r>
-      <w:r>
-        <w:t>заканчивается</w:t>
+        <w:t>Пункт №13</w:t>
+      </w:r>
+    </w:p>
+    <w:p>
+      <w:r>
+        <w:tab/>
+        <w:t>Были выданы все детали, название которых заканчивается на букву «</w:t>
+      </w:r>
+      <w:r>
+        <w:rPr>
+          <w:lang w:val="en-US"/>
+        </w:rPr>
+        <w:t>p</w:t>
+      </w:r>
+      <w:r>
+        <w:t>»</w:t>
       </w:r>
       <w:r>
         <w:t xml:space="preserve"> </w:t>
       </w:r>
       <w:r>
-        <w:t>на</w:t>
-      </w:r>
-      <w:r>
-        <w:t xml:space="preserve"> букв</w:t>
-      </w:r>
-      <w:r>
-        <w:t>у</w:t>
-      </w:r>
-      <w:r>
-        <w:t xml:space="preserve"> «</w:t>
-      </w:r>
-      <w:r>
-        <w:rPr>
-          <w:lang w:val="en-US"/>
-        </w:rPr>
-        <w:t>p</w:t>
-      </w:r>
-      <w:r>
-        <w:t>»</w:t>
+        <w:t xml:space="preserve">с помощью </w:t>
+      </w:r>
+      <w:r>
+        <w:rPr>
+          <w:lang w:val="en-US"/>
+        </w:rPr>
+        <w:t>LIKE</w:t>
       </w:r>
       <w:r>
         <w:t xml:space="preserve"> </w:t>
       </w:r>
       <w:r>
-        <w:t xml:space="preserve">с помощью </w:t>
-      </w:r>
-      <w:r>
-        <w:rPr>
-          <w:lang w:val="en-US"/>
-        </w:rPr>
-        <w:t xml:space="preserve">LIKE </w:t>
-      </w:r>
-      <w:r>
-        <w:t>(рисунок 1</w:t>
-      </w:r>
-      <w:r>
-        <w:t>4</w:t>
-      </w:r>
-      <w:r>
-        <w:t>)</w:t>
+        <w:t>(рисунок 14)</w:t>
       </w:r>
       <w:r>
         <w:t>.</w:t>
@@ -1441,6 +1413,9 @@
         <w:jc w:val="center"/>
       </w:pPr>
       <w:r>
+        <w:rPr>
+          <w:noProof/>
+        </w:rPr>
         <w:drawing>
           <wp:inline distT="0" distB="0" distL="0" distR="0" wp14:anchorId="2554B0B3" wp14:editId="716166FA">
             <wp:extent cx="6480175" cy="1038225"/>
@@ -1498,23 +1473,13 @@
     <w:p>
       <w:r>
         <w:tab/>
-      </w:r>
-      <w:r>
-        <w:t>Пункт №</w:t>
-      </w:r>
-      <w:r>
-        <w:t>14</w:t>
-      </w:r>
-    </w:p>
-    <w:p>
-      <w:r>
-        <w:tab/>
-      </w:r>
-      <w:r>
-        <w:t>Были выданы все детали, название которых</w:t>
-      </w:r>
-      <w:r>
-        <w:t xml:space="preserve"> содержит в середине букву «</w:t>
+        <w:t>Пункт №14</w:t>
+      </w:r>
+    </w:p>
+    <w:p>
+      <w:r>
+        <w:tab/>
+        <w:t>Были выданы все детали, название которых содержит в середине букву «</w:t>
       </w:r>
       <w:r>
         <w:rPr>
@@ -1538,13 +1503,7 @@
         <w:t xml:space="preserve">LIKE </w:t>
       </w:r>
       <w:r>
-        <w:t>(рисунок 1</w:t>
-      </w:r>
-      <w:r>
-        <w:t>5</w:t>
-      </w:r>
-      <w:r>
-        <w:t>)</w:t>
+        <w:t>(рисунок 15)</w:t>
       </w:r>
       <w:r>
         <w:t>.</w:t>
@@ -1555,6 +1514,9 @@
         <w:jc w:val="center"/>
       </w:pPr>
       <w:r>
+        <w:rPr>
+          <w:noProof/>
+        </w:rPr>
         <w:drawing>
           <wp:inline distT="0" distB="0" distL="0" distR="0" wp14:anchorId="298D1EE7" wp14:editId="1ECD4F5C">
             <wp:extent cx="6480175" cy="1015365"/>
@@ -1618,23 +1580,13 @@
     <w:p>
       <w:r>
         <w:tab/>
-      </w:r>
-      <w:r>
-        <w:t>Пункт №</w:t>
-      </w:r>
-      <w:r>
-        <w:t>15</w:t>
-      </w:r>
-    </w:p>
-    <w:p>
-      <w:r>
-        <w:tab/>
-      </w:r>
-      <w:r>
-        <w:t>Были выданы все детали, название которых</w:t>
-      </w:r>
-      <w:r>
-        <w:t xml:space="preserve"> содержит третью букву «</w:t>
+        <w:t>Пункт №15</w:t>
+      </w:r>
+    </w:p>
+    <w:p>
+      <w:r>
+        <w:tab/>
+        <w:t>Были выданы все детали, название которых содержит третью букву «</w:t>
       </w:r>
       <w:proofErr w:type="spellStart"/>
       <w:r>
@@ -1660,13 +1612,7 @@
         <w:t xml:space="preserve">LIKE </w:t>
       </w:r>
       <w:r>
-        <w:t>(рисунок 1</w:t>
-      </w:r>
-      <w:r>
-        <w:t>6</w:t>
-      </w:r>
-      <w:r>
-        <w:t>)</w:t>
+        <w:t>(рисунок 16)</w:t>
       </w:r>
       <w:r>
         <w:t>.</w:t>
@@ -1677,6 +1623,9 @@
         <w:jc w:val="center"/>
       </w:pPr>
       <w:r>
+        <w:rPr>
+          <w:noProof/>
+        </w:rPr>
         <w:drawing>
           <wp:inline distT="0" distB="0" distL="0" distR="0" wp14:anchorId="60BEF51D" wp14:editId="03833EEA">
             <wp:extent cx="6121400" cy="953151"/>
@@ -1748,21 +1697,13 @@
     <w:p>
       <w:r>
         <w:tab/>
-        <w:t>Пункт №</w:t>
-      </w:r>
-      <w:r>
-        <w:t>16</w:t>
-      </w:r>
-    </w:p>
-    <w:p>
-      <w:r>
-        <w:tab/>
-      </w:r>
-      <w:r>
-        <w:t>Были выданы все детали, название которых</w:t>
-      </w:r>
-      <w:r>
-        <w:t xml:space="preserve"> содержит «_»</w:t>
+        <w:t>Пункт №16</w:t>
+      </w:r>
+    </w:p>
+    <w:p>
+      <w:r>
+        <w:tab/>
+        <w:t>Были выданы все детали, название которых содержит «_»</w:t>
       </w:r>
       <w:r>
         <w:t xml:space="preserve"> </w:t>
@@ -1788,6 +1729,9 @@
         <w:jc w:val="center"/>
       </w:pPr>
       <w:r>
+        <w:rPr>
+          <w:noProof/>
+        </w:rPr>
         <w:drawing>
           <wp:inline distT="0" distB="0" distL="0" distR="0" wp14:anchorId="2F78CD63" wp14:editId="031290A4">
             <wp:extent cx="6480175" cy="1015365"/>
@@ -1837,10 +1781,7 @@
       <w:r>
         <w:lastRenderedPageBreak/>
         <w:tab/>
-        <w:t>Пункт №</w:t>
-      </w:r>
-      <w:r>
-        <w:t>17</w:t>
+        <w:t>Пункт №17</w:t>
       </w:r>
     </w:p>
     <w:p>
@@ -1869,6 +1810,9 @@
         <w:jc w:val="center"/>
       </w:pPr>
       <w:r>
+        <w:rPr>
+          <w:noProof/>
+        </w:rPr>
         <w:drawing>
           <wp:inline distT="0" distB="0" distL="0" distR="0" wp14:anchorId="7B50A141" wp14:editId="66445F7C">
             <wp:extent cx="6026274" cy="1981200"/>
@@ -1917,10 +1861,7 @@
     <w:p>
       <w:r>
         <w:tab/>
-        <w:t>Пункт №</w:t>
-      </w:r>
-      <w:r>
-        <w:t>18</w:t>
+        <w:t>Пункт №18</w:t>
       </w:r>
     </w:p>
     <w:p>
@@ -1986,6 +1927,7 @@
       </w:pPr>
       <w:r>
         <w:rPr>
+          <w:noProof/>
           <w:lang w:val="en-US"/>
         </w:rPr>
         <w:drawing>
@@ -2042,10 +1984,7 @@
     <w:p>
       <w:r>
         <w:tab/>
-        <w:t>Пункт №</w:t>
-      </w:r>
-      <w:r>
-        <w:t>19</w:t>
+        <w:t>Пункт №19</w:t>
       </w:r>
     </w:p>
     <w:p>
@@ -2104,6 +2043,9 @@
         <w:jc w:val="center"/>
       </w:pPr>
       <w:r>
+        <w:rPr>
+          <w:noProof/>
+        </w:rPr>
         <w:drawing>
           <wp:inline distT="0" distB="0" distL="0" distR="0" wp14:anchorId="49398CF3" wp14:editId="27B7BF76">
             <wp:extent cx="3134470" cy="1168400"/>
@@ -2153,10 +2095,7 @@
       <w:r>
         <w:lastRenderedPageBreak/>
         <w:tab/>
-        <w:t>Пункт №</w:t>
-      </w:r>
-      <w:r>
-        <w:t>20</w:t>
+        <w:t>Пункт №20</w:t>
       </w:r>
     </w:p>
     <w:p>
@@ -2244,10 +2183,7 @@
     <w:p>
       <w:r>
         <w:tab/>
-        <w:t>Пункт №</w:t>
-      </w:r>
-      <w:r>
-        <w:t>21</w:t>
+        <w:t>Пункт №21</w:t>
       </w:r>
     </w:p>
     <w:p>
@@ -2283,6 +2219,7 @@
       </w:pPr>
       <w:r>
         <w:rPr>
+          <w:noProof/>
           <w:lang w:val="en-US"/>
         </w:rPr>
         <w:drawing>
@@ -2333,12 +2270,7 @@
     <w:p>
       <w:r>
         <w:tab/>
-      </w:r>
-      <w:r>
-        <w:t>Пункт №</w:t>
-      </w:r>
-      <w:r>
-        <w:t>22</w:t>
+        <w:t>Пункт №22</w:t>
       </w:r>
     </w:p>
     <w:p>
@@ -2447,10 +2379,7 @@
       <w:r>
         <w:lastRenderedPageBreak/>
         <w:tab/>
-        <w:t>Пункт №</w:t>
-      </w:r>
-      <w:r>
-        <w:t>23</w:t>
+        <w:t>Пункт №23</w:t>
       </w:r>
     </w:p>
     <w:p>
@@ -2531,10 +2460,7 @@
     <w:p>
       <w:r>
         <w:tab/>
-        <w:t>Пункт №</w:t>
-      </w:r>
-      <w:r>
-        <w:t>24</w:t>
+        <w:t>Пункт №24</w:t>
       </w:r>
     </w:p>
     <w:p>
@@ -2644,10 +2570,7 @@
     <w:p>
       <w:r>
         <w:tab/>
-        <w:t>Пункт №</w:t>
-      </w:r>
-      <w:r>
-        <w:t>25</w:t>
+        <w:t>Пункт №25</w:t>
       </w:r>
     </w:p>
     <w:p>
@@ -2738,10 +2661,7 @@
       <w:r>
         <w:lastRenderedPageBreak/>
         <w:tab/>
-        <w:t>Пункт №</w:t>
-      </w:r>
-      <w:r>
-        <w:t>26</w:t>
+        <w:t>Пункт №26</w:t>
       </w:r>
     </w:p>
     <w:p>
@@ -2761,7 +2681,10 @@
         <w:rPr>
           <w:lang w:val="en-US"/>
         </w:rPr>
-        <w:t xml:space="preserve">AS </w:t>
+        <w:t>AS</w:t>
+      </w:r>
+      <w:r>
+        <w:t xml:space="preserve"> </w:t>
       </w:r>
       <w:r>
         <w:t>позволяет задать своё имя сумме атрибутов.</w:t>
@@ -2770,12 +2693,10 @@
     <w:p>
       <w:pPr>
         <w:jc w:val="center"/>
-        <w:rPr>
-          <w:lang w:val="en-US"/>
-        </w:rPr>
-      </w:pPr>
-      <w:r>
-        <w:rPr>
+      </w:pPr>
+      <w:r>
+        <w:rPr>
+          <w:noProof/>
           <w:lang w:val="en-US"/>
         </w:rPr>
         <w:drawing>
@@ -2815,9 +2736,6 @@
         </w:drawing>
       </w:r>
       <w:r>
-        <w:rPr>
-          <w:lang w:val="en-US"/>
-        </w:rPr>
         <w:t xml:space="preserve"> </w:t>
       </w:r>
     </w:p>
@@ -2832,10 +2750,7 @@
     <w:p>
       <w:r>
         <w:tab/>
-        <w:t>Пункт №</w:t>
-      </w:r>
-      <w:r>
-        <w:t>27</w:t>
+        <w:t>Пункт №27</w:t>
       </w:r>
     </w:p>
     <w:p>
@@ -2855,6 +2770,9 @@
         <w:jc w:val="center"/>
       </w:pPr>
       <w:r>
+        <w:rPr>
+          <w:noProof/>
+        </w:rPr>
         <w:drawing>
           <wp:inline distT="0" distB="0" distL="0" distR="0" wp14:anchorId="51A9973A" wp14:editId="3755D90E">
             <wp:extent cx="5076825" cy="2153609"/>
@@ -2897,19 +2815,13 @@
         <w:jc w:val="center"/>
       </w:pPr>
       <w:r>
-        <w:t>Рисунок 28 – Н</w:t>
-      </w:r>
-      <w:r>
-        <w:t>омера деталей, поставляемых более чем одним поставщиком</w:t>
-      </w:r>
-    </w:p>
-    <w:p>
-      <w:r>
-        <w:tab/>
-        <w:t>Пункт №</w:t>
-      </w:r>
-      <w:r>
-        <w:t>28</w:t>
+        <w:t>Рисунок 28 – Номера деталей, поставляемых более чем одним поставщиком</w:t>
+      </w:r>
+    </w:p>
+    <w:p>
+      <w:r>
+        <w:tab/>
+        <w:t>Пункт №28</w:t>
       </w:r>
     </w:p>
     <w:p>
@@ -2951,12 +2863,7 @@
     <w:p>
       <w:r>
         <w:tab/>
-      </w:r>
-      <w:r>
-        <w:t>Пункт №</w:t>
-      </w:r>
-      <w:r>
-        <w:t>29</w:t>
+        <w:t>Пункт №29</w:t>
       </w:r>
     </w:p>
     <w:p>
@@ -2994,6 +2901,9 @@
         <w:jc w:val="center"/>
       </w:pPr>
       <w:r>
+        <w:rPr>
+          <w:noProof/>
+        </w:rPr>
         <w:lastRenderedPageBreak/>
         <w:drawing>
           <wp:inline distT="0" distB="0" distL="0" distR="0" wp14:anchorId="1BC8AFA3" wp14:editId="67F3E472">
@@ -3037,20 +2947,14 @@
         <w:jc w:val="center"/>
       </w:pPr>
       <w:r>
-        <w:t>Рисунок 29 – И</w:t>
-      </w:r>
-      <w:r>
-        <w:t>нформация об именах поставщиков и о том, в каком количестве и какие детали они поставляют</w:t>
+        <w:t>Рисунок 29 – Информация об именах поставщиков и о том, в каком количестве и какие детали они поставляют</w:t>
       </w:r>
     </w:p>
     <w:p>
       <w:r>
         <w:lastRenderedPageBreak/>
         <w:tab/>
-        <w:t>Пункт №</w:t>
-      </w:r>
-      <w:r>
-        <w:t>30</w:t>
+        <w:t>Пункт №30</w:t>
       </w:r>
     </w:p>
     <w:p>
@@ -3074,10 +2978,7 @@
         <w:t xml:space="preserve"> (</w:t>
       </w:r>
       <w:r>
-        <w:t xml:space="preserve">рисунок </w:t>
-      </w:r>
-      <w:r>
-        <w:t>30</w:t>
+        <w:t>рисунок 30</w:t>
       </w:r>
       <w:r>
         <w:t>)</w:t>
@@ -3091,6 +2992,9 @@
         <w:jc w:val="center"/>
       </w:pPr>
       <w:r>
+        <w:rPr>
+          <w:noProof/>
+        </w:rPr>
         <w:drawing>
           <wp:inline distT="0" distB="0" distL="0" distR="0" wp14:anchorId="2279EE2E" wp14:editId="309DE783">
             <wp:extent cx="4211740" cy="7458075"/>
@@ -3133,20 +3037,14 @@
         <w:jc w:val="center"/>
       </w:pPr>
       <w:r>
-        <w:t>Рисунок 30 – И</w:t>
-      </w:r>
-      <w:r>
-        <w:t>нформация об имени поставщика и названии деталей, которые он поставляет</w:t>
+        <w:t>Рисунок 30 – Информация об имени поставщика и названии деталей, которые он поставляет</w:t>
       </w:r>
     </w:p>
     <w:p>
       <w:r>
         <w:lastRenderedPageBreak/>
         <w:tab/>
-        <w:t>Пункт №</w:t>
-      </w:r>
-      <w:r>
-        <w:t>31</w:t>
+        <w:t>Пункт №31</w:t>
       </w:r>
     </w:p>
     <w:p>
@@ -3164,6 +3062,7 @@
       </w:pPr>
       <w:r>
         <w:rPr>
+          <w:noProof/>
           <w:lang w:val="en-US"/>
         </w:rPr>
         <w:drawing>
@@ -3208,19 +3107,13 @@
         <w:jc w:val="center"/>
       </w:pPr>
       <w:r>
-        <w:t>Рисунок 31 – В</w:t>
-      </w:r>
-      <w:r>
-        <w:t>се пары поставщиков, живущих в одном городе</w:t>
-      </w:r>
-    </w:p>
-    <w:p>
-      <w:r>
-        <w:tab/>
-        <w:t>Пункт №</w:t>
-      </w:r>
-      <w:r>
-        <w:t>32</w:t>
+        <w:t>Рисунок 31 – Все пары поставщиков, живущих в одном городе</w:t>
+      </w:r>
+    </w:p>
+    <w:p>
+      <w:r>
+        <w:tab/>
+        <w:t>Пункт №32</w:t>
       </w:r>
     </w:p>
     <w:p>
@@ -3246,6 +3139,9 @@
         <w:jc w:val="center"/>
       </w:pPr>
       <w:r>
+        <w:rPr>
+          <w:noProof/>
+        </w:rPr>
         <w:drawing>
           <wp:inline distT="0" distB="0" distL="0" distR="0" wp14:anchorId="0E5AF98F" wp14:editId="32BF97C5">
             <wp:extent cx="5328593" cy="4019550"/>
@@ -3288,19 +3184,13 @@
         <w:jc w:val="center"/>
       </w:pPr>
       <w:r>
-        <w:t>Рисунок 32 – Ф</w:t>
-      </w:r>
-      <w:r>
-        <w:t>амилии всех поставщиков, которые поставляют детали с номером 1</w:t>
-      </w:r>
-    </w:p>
-    <w:p>
-      <w:r>
-        <w:tab/>
-        <w:t>Пункт №</w:t>
-      </w:r>
-      <w:r>
-        <w:t>33</w:t>
+        <w:t>Рисунок 32 – Фамилии всех поставщиков, которые поставляют детали с номером 1</w:t>
+      </w:r>
+    </w:p>
+    <w:p>
+      <w:r>
+        <w:tab/>
+        <w:t>Пункт №33</w:t>
       </w:r>
     </w:p>
     <w:p>
@@ -3318,14 +3208,20 @@
         <w:rPr>
           <w:lang w:val="en-US"/>
         </w:rPr>
-        <w:t>JOIN.</w:t>
-      </w:r>
-    </w:p>
-    <w:p>
-      <w:pPr>
-        <w:jc w:val="center"/>
-      </w:pPr>
-      <w:r>
+        <w:t>JOIN</w:t>
+      </w:r>
+      <w:r>
+        <w:t>.</w:t>
+      </w:r>
+    </w:p>
+    <w:p>
+      <w:pPr>
+        <w:jc w:val="center"/>
+      </w:pPr>
+      <w:r>
+        <w:rPr>
+          <w:noProof/>
+        </w:rPr>
         <w:lastRenderedPageBreak/>
         <w:drawing>
           <wp:inline distT="0" distB="0" distL="0" distR="0" wp14:anchorId="6657C722" wp14:editId="684C61B4">
@@ -3365,31 +3261,13 @@
       </w:r>
       <w:r>
         <w:br/>
-        <w:t>Рисунок 33 – Ф</w:t>
-      </w:r>
-      <w:r>
-        <w:t>амилии поставщиков</w:t>
-      </w:r>
-      <w:r>
-        <w:t>,</w:t>
-      </w:r>
-      <w:r>
-        <w:t xml:space="preserve"> поставляю</w:t>
-      </w:r>
-      <w:r>
-        <w:t>щие</w:t>
-      </w:r>
-      <w:r>
-        <w:t xml:space="preserve"> хотя бы одну красную модель</w:t>
-      </w:r>
-    </w:p>
-    <w:p>
-      <w:r>
-        <w:tab/>
-        <w:t>Пункт №</w:t>
-      </w:r>
-      <w:r>
-        <w:t>34</w:t>
+        <w:t>Рисунок 33 – Фамилии поставщиков, поставляющие хотя бы одну красную модель</w:t>
+      </w:r>
+    </w:p>
+    <w:p>
+      <w:r>
+        <w:tab/>
+        <w:t>Пункт №34</w:t>
       </w:r>
     </w:p>
     <w:p>
@@ -3423,6 +3301,9 @@
         </w:rPr>
       </w:pPr>
       <w:r>
+        <w:rPr>
+          <w:noProof/>
+        </w:rPr>
         <w:drawing>
           <wp:inline distT="0" distB="0" distL="0" distR="0" wp14:anchorId="0E36E9EB" wp14:editId="54D9F3D4">
             <wp:extent cx="5469429" cy="2924175"/>
@@ -3465,19 +3346,13 @@
         <w:jc w:val="center"/>
       </w:pPr>
       <w:r>
-        <w:t>Рисунок 34 – Н</w:t>
-      </w:r>
-      <w:r>
-        <w:t>омера и фамилии поставщиков, которые поставляют по крайней мере одну деталь, поставляемую поставщиком 3</w:t>
-      </w:r>
-    </w:p>
-    <w:p>
-      <w:r>
-        <w:tab/>
-        <w:t>Пункт №</w:t>
-      </w:r>
-      <w:r>
-        <w:t>35</w:t>
+        <w:t>Рисунок 34 – Номера и фамилии поставщиков, которые поставляют по крайней мере одну деталь, поставляемую поставщиком 3</w:t>
+      </w:r>
+    </w:p>
+    <w:p>
+      <w:r>
+        <w:tab/>
+        <w:t>Пункт №35</w:t>
       </w:r>
     </w:p>
     <w:p>
@@ -3515,6 +3390,9 @@
         <w:jc w:val="center"/>
       </w:pPr>
       <w:r>
+        <w:rPr>
+          <w:noProof/>
+        </w:rPr>
         <w:lastRenderedPageBreak/>
         <w:drawing>
           <wp:inline distT="0" distB="0" distL="0" distR="0" wp14:anchorId="063928C6" wp14:editId="5949EABE">
@@ -3556,47 +3434,27 @@
     <w:p>
       <w:pPr>
         <w:jc w:val="center"/>
-        <w:rPr>
-          <w:lang w:val="en-US"/>
-        </w:rPr>
-      </w:pPr>
-      <w:r>
-        <w:t>Рисунок 35 – Н</w:t>
-      </w:r>
-      <w:r>
-        <w:t>омера поставщиков, для которых существует информация о номерах поставляемых деталей</w:t>
-      </w:r>
-    </w:p>
-    <w:p>
-      <w:r>
-        <w:tab/>
-        <w:t>Пункт №</w:t>
-      </w:r>
-      <w:r>
-        <w:t>36</w:t>
-      </w:r>
-    </w:p>
-    <w:p>
-      <w:r>
-        <w:tab/>
-      </w:r>
-      <w:r>
-        <w:t xml:space="preserve">Были выведены номера поставщиков, для которых </w:t>
-      </w:r>
-      <w:r>
-        <w:t xml:space="preserve">не </w:t>
-      </w:r>
-      <w:r>
-        <w:t>существует информация о номерах поставляемых деталей</w:t>
+      </w:pPr>
+      <w:r>
+        <w:t>Рисунок 35 – Номера поставщиков, для которых существует информация о номерах поставляемых деталей</w:t>
+      </w:r>
+    </w:p>
+    <w:p>
+      <w:r>
+        <w:tab/>
+        <w:t>Пункт №36</w:t>
+      </w:r>
+    </w:p>
+    <w:p>
+      <w:r>
+        <w:tab/>
+        <w:t>Были выведены номера поставщиков, для которых не существует информация о номерах поставляемых деталей</w:t>
       </w:r>
       <w:r>
         <w:t xml:space="preserve"> (</w:t>
       </w:r>
       <w:r>
-        <w:t>рисунок 3</w:t>
-      </w:r>
-      <w:r>
-        <w:t>6</w:t>
+        <w:t>рисунок 36</w:t>
       </w:r>
       <w:r>
         <w:t>)</w:t>
@@ -3608,13 +3466,7 @@
         <w:rPr>
           <w:lang w:val="en-US"/>
         </w:rPr>
-        <w:t xml:space="preserve">NOT </w:t>
-      </w:r>
-      <w:r>
-        <w:rPr>
-          <w:lang w:val="en-US"/>
-        </w:rPr>
-        <w:t>EXISTS</w:t>
+        <w:t>NOT EXISTS</w:t>
       </w:r>
       <w:r>
         <w:t xml:space="preserve"> </w:t>
@@ -3628,6 +3480,9 @@
         <w:jc w:val="center"/>
       </w:pPr>
       <w:r>
+        <w:rPr>
+          <w:noProof/>
+        </w:rPr>
         <w:drawing>
           <wp:inline distT="0" distB="0" distL="0" distR="0" wp14:anchorId="14E46907" wp14:editId="754CC1C0">
             <wp:extent cx="5114925" cy="983322"/>
@@ -3670,25 +3525,13 @@
         <w:jc w:val="center"/>
       </w:pPr>
       <w:r>
-        <w:t xml:space="preserve">Рисунок 36 – </w:t>
-      </w:r>
-      <w:r>
-        <w:t xml:space="preserve">Номера поставщиков, для которых </w:t>
-      </w:r>
-      <w:r>
-        <w:t xml:space="preserve">не </w:t>
-      </w:r>
-      <w:r>
-        <w:t>существует информация о номерах поставляемых деталей</w:t>
-      </w:r>
-    </w:p>
-    <w:p>
-      <w:r>
-        <w:tab/>
-        <w:t>Пункт №</w:t>
-      </w:r>
-      <w:r>
-        <w:t>37</w:t>
+        <w:t>Рисунок 36 – Номера поставщиков, для которых не существует информация о номерах поставляемых деталей</w:t>
+      </w:r>
+    </w:p>
+    <w:p>
+      <w:r>
+        <w:tab/>
+        <w:t>Пункт №37</w:t>
       </w:r>
     </w:p>
     <w:p>
@@ -3705,6 +3548,9 @@
         <w:jc w:val="center"/>
       </w:pPr>
       <w:r>
+        <w:rPr>
+          <w:noProof/>
+        </w:rPr>
         <w:drawing>
           <wp:inline distT="0" distB="0" distL="0" distR="0" wp14:anchorId="5CB22470" wp14:editId="50943DD2">
             <wp:extent cx="6480175" cy="791210"/>
@@ -3747,19 +3593,13 @@
         <w:jc w:val="center"/>
       </w:pPr>
       <w:r>
-        <w:t>Рисунок 37 – Н</w:t>
-      </w:r>
-      <w:r>
-        <w:t>омера поставщиков, которые поставляют все детали</w:t>
-      </w:r>
-    </w:p>
-    <w:p>
-      <w:r>
-        <w:tab/>
-        <w:t>Пункт №</w:t>
-      </w:r>
-      <w:r>
-        <w:t>38</w:t>
+        <w:t>Рисунок 37 – Номера поставщиков, которые поставляют все детали</w:t>
+      </w:r>
+    </w:p>
+    <w:p>
+      <w:r>
+        <w:tab/>
+        <w:t>Пункт №38</w:t>
       </w:r>
     </w:p>
     <w:p>
@@ -3769,63 +3609,1244 @@
       </w:r>
     </w:p>
     <w:p>
+      <w:pPr>
+        <w:jc w:val="center"/>
+      </w:pPr>
       <w:r>
         <w:lastRenderedPageBreak/>
-        <w:tab/>
-        <w:t>Пункт №</w:t>
-      </w:r>
-      <w:r>
-        <w:t>39</w:t>
-      </w:r>
-    </w:p>
-    <w:p>
-      <w:r>
-        <w:tab/>
-        <w:t>Пункт №</w:t>
-      </w:r>
-      <w:r>
-        <w:t>40</w:t>
-      </w:r>
-    </w:p>
-    <w:p>
-      <w:r>
-        <w:tab/>
-        <w:t>Пункт №</w:t>
-      </w:r>
-      <w:r>
-        <w:t>41</w:t>
-      </w:r>
-    </w:p>
-    <w:p>
-      <w:r>
-        <w:tab/>
-        <w:t>Пункт №</w:t>
-      </w:r>
-      <w:r>
-        <w:t>42</w:t>
-      </w:r>
-    </w:p>
-    <w:p>
-      <w:r>
-        <w:tab/>
-        <w:t>Пункт №</w:t>
-      </w:r>
-      <w:r>
-        <w:t>43</w:t>
-      </w:r>
-    </w:p>
-    <w:p>
-      <w:r>
-        <w:tab/>
-        <w:t>Пункт №</w:t>
-      </w:r>
-      <w:r>
-        <w:t>44</w:t>
-      </w:r>
-    </w:p>
-    <w:p/>
+        <w:drawing>
+          <wp:inline distT="0" distB="0" distL="0" distR="0" wp14:anchorId="1F634640" wp14:editId="60F143E9">
+            <wp:extent cx="6048375" cy="1488238"/>
+            <wp:effectExtent l="0" t="0" r="0" b="0"/>
+            <wp:docPr id="11" name="Рисунок 11"/>
+            <wp:cNvGraphicFramePr>
+              <a:graphicFrameLocks xmlns:a="http://schemas.openxmlformats.org/drawingml/2006/main" noChangeAspect="1"/>
+            </wp:cNvGraphicFramePr>
+            <a:graphic xmlns:a="http://schemas.openxmlformats.org/drawingml/2006/main">
+              <a:graphicData uri="http://schemas.openxmlformats.org/drawingml/2006/picture">
+                <pic:pic xmlns:pic="http://schemas.openxmlformats.org/drawingml/2006/picture">
+                  <pic:nvPicPr>
+                    <pic:cNvPr id="1" name=""/>
+                    <pic:cNvPicPr/>
+                  </pic:nvPicPr>
+                  <pic:blipFill>
+                    <a:blip r:embed="rId44"/>
+                    <a:stretch>
+                      <a:fillRect/>
+                    </a:stretch>
+                  </pic:blipFill>
+                  <pic:spPr>
+                    <a:xfrm>
+                      <a:off x="0" y="0"/>
+                      <a:ext cx="6071364" cy="1493895"/>
+                    </a:xfrm>
+                    <a:prstGeom prst="rect">
+                      <a:avLst/>
+                    </a:prstGeom>
+                  </pic:spPr>
+                </pic:pic>
+              </a:graphicData>
+            </a:graphic>
+          </wp:inline>
+        </w:drawing>
+      </w:r>
+    </w:p>
+    <w:p>
+      <w:pPr>
+        <w:jc w:val="center"/>
+      </w:pPr>
+      <w:r>
+        <w:t xml:space="preserve">Рисунок 38 – Номера </w:t>
+      </w:r>
+      <w:r>
+        <w:t>тех деталей, которые не поставляет поставщик 1</w:t>
+      </w:r>
+    </w:p>
+    <w:p>
+      <w:r>
+        <w:tab/>
+        <w:t>Пункт №39</w:t>
+      </w:r>
+    </w:p>
+    <w:p>
+      <w:r>
+        <w:tab/>
+        <w:t>Были выведены номера деталей, которые имеют вес больше 34 или поставляются поставщиком 3 (рисунок 39).</w:t>
+      </w:r>
+      <w:r>
+        <w:t xml:space="preserve"> </w:t>
+      </w:r>
+      <w:r>
+        <w:t xml:space="preserve">Сделать запрос поможет команда </w:t>
+      </w:r>
+      <w:r>
+        <w:rPr>
+          <w:lang w:val="en-US"/>
+        </w:rPr>
+        <w:t>UNION</w:t>
+      </w:r>
+      <w:r>
+        <w:t xml:space="preserve">, которая </w:t>
+      </w:r>
+      <w:r>
+        <w:t>объединяет два и более набора данных, тем самым увеличивая общее количество строк, но не столбцов. Наборы данных, принимающие участие в UNION, должны иметь одинаковое количество столбцов. Однако столбцы в соответствующих позициях не обязаны иметь один и тот же тип данных, они могут быть абсолютно не связанными. По умолчанию, объединение подавляет дубликаты строк.</w:t>
+      </w:r>
+    </w:p>
+    <w:p>
+      <w:pPr>
+        <w:jc w:val="center"/>
+      </w:pPr>
+      <w:r>
+        <w:drawing>
+          <wp:inline distT="0" distB="0" distL="0" distR="0" wp14:anchorId="5A67FC1D" wp14:editId="73D0B30D">
+            <wp:extent cx="3815461" cy="3333750"/>
+            <wp:effectExtent l="0" t="0" r="0" b="0"/>
+            <wp:docPr id="12" name="Рисунок 12"/>
+            <wp:cNvGraphicFramePr>
+              <a:graphicFrameLocks xmlns:a="http://schemas.openxmlformats.org/drawingml/2006/main" noChangeAspect="1"/>
+            </wp:cNvGraphicFramePr>
+            <a:graphic xmlns:a="http://schemas.openxmlformats.org/drawingml/2006/main">
+              <a:graphicData uri="http://schemas.openxmlformats.org/drawingml/2006/picture">
+                <pic:pic xmlns:pic="http://schemas.openxmlformats.org/drawingml/2006/picture">
+                  <pic:nvPicPr>
+                    <pic:cNvPr id="1" name=""/>
+                    <pic:cNvPicPr/>
+                  </pic:nvPicPr>
+                  <pic:blipFill>
+                    <a:blip r:embed="rId45"/>
+                    <a:stretch>
+                      <a:fillRect/>
+                    </a:stretch>
+                  </pic:blipFill>
+                  <pic:spPr>
+                    <a:xfrm>
+                      <a:off x="0" y="0"/>
+                      <a:ext cx="3827457" cy="3344232"/>
+                    </a:xfrm>
+                    <a:prstGeom prst="rect">
+                      <a:avLst/>
+                    </a:prstGeom>
+                  </pic:spPr>
+                </pic:pic>
+              </a:graphicData>
+            </a:graphic>
+          </wp:inline>
+        </w:drawing>
+      </w:r>
+    </w:p>
+    <w:p>
+      <w:pPr>
+        <w:jc w:val="center"/>
+      </w:pPr>
+      <w:r>
+        <w:t>Рисунок 39 – Н</w:t>
+      </w:r>
+      <w:r>
+        <w:t>омера деталей, которые имеют вес больше 34 или поставляются поставщиком 3</w:t>
+      </w:r>
+    </w:p>
+    <w:p>
+      <w:r>
+        <w:tab/>
+        <w:t>Пункт №40</w:t>
+      </w:r>
+    </w:p>
+    <w:p>
+      <w:r>
+        <w:rPr>
+          <w:lang w:val="en-US"/>
+        </w:rPr>
+        <w:tab/>
+      </w:r>
+      <w:r>
+        <w:t>Были выведены названия деталей, которые поставляет поставщик с номером 2 (рисунок 40).</w:t>
+      </w:r>
+      <w:r>
+        <w:t xml:space="preserve"> </w:t>
+      </w:r>
+      <w:r>
+        <w:t xml:space="preserve">Были сделаны запросы с использованием и без </w:t>
+      </w:r>
+      <w:r>
+        <w:rPr>
+          <w:lang w:val="en-US"/>
+        </w:rPr>
+        <w:t>JOIN.</w:t>
+      </w:r>
+    </w:p>
+    <w:p>
+      <w:pPr>
+        <w:jc w:val="center"/>
+      </w:pPr>
+      <w:r>
+        <w:lastRenderedPageBreak/>
+        <w:drawing>
+          <wp:inline distT="0" distB="0" distL="0" distR="0" wp14:anchorId="58BC6A67" wp14:editId="24C50038">
+            <wp:extent cx="5099050" cy="5366369"/>
+            <wp:effectExtent l="0" t="0" r="6350" b="6350"/>
+            <wp:docPr id="13" name="Рисунок 13"/>
+            <wp:cNvGraphicFramePr>
+              <a:graphicFrameLocks xmlns:a="http://schemas.openxmlformats.org/drawingml/2006/main" noChangeAspect="1"/>
+            </wp:cNvGraphicFramePr>
+            <a:graphic xmlns:a="http://schemas.openxmlformats.org/drawingml/2006/main">
+              <a:graphicData uri="http://schemas.openxmlformats.org/drawingml/2006/picture">
+                <pic:pic xmlns:pic="http://schemas.openxmlformats.org/drawingml/2006/picture">
+                  <pic:nvPicPr>
+                    <pic:cNvPr id="1" name=""/>
+                    <pic:cNvPicPr/>
+                  </pic:nvPicPr>
+                  <pic:blipFill>
+                    <a:blip r:embed="rId46"/>
+                    <a:stretch>
+                      <a:fillRect/>
+                    </a:stretch>
+                  </pic:blipFill>
+                  <pic:spPr>
+                    <a:xfrm>
+                      <a:off x="0" y="0"/>
+                      <a:ext cx="5101597" cy="5369049"/>
+                    </a:xfrm>
+                    <a:prstGeom prst="rect">
+                      <a:avLst/>
+                    </a:prstGeom>
+                  </pic:spPr>
+                </pic:pic>
+              </a:graphicData>
+            </a:graphic>
+          </wp:inline>
+        </w:drawing>
+      </w:r>
+    </w:p>
+    <w:p>
+      <w:pPr>
+        <w:jc w:val="center"/>
+      </w:pPr>
+      <w:r>
+        <w:t>Рисунок 40 – Н</w:t>
+      </w:r>
+      <w:r>
+        <w:t>азвания деталей, которые поставляет поставщик с номером 2</w:t>
+      </w:r>
+    </w:p>
+    <w:p>
+      <w:r>
+        <w:tab/>
+      </w:r>
+      <w:r>
+        <w:t>Пункт №41</w:t>
+      </w:r>
+    </w:p>
+    <w:p>
+      <w:r>
+        <w:tab/>
+        <w:t>Были выведены номера поставщиков с состоянием меньшим, чем текущее максимальное состояние в таблице поставщиков (рисунок 41).</w:t>
+      </w:r>
+    </w:p>
+    <w:p>
+      <w:pPr>
+        <w:jc w:val="center"/>
+      </w:pPr>
+      <w:r>
+        <w:drawing>
+          <wp:inline distT="0" distB="0" distL="0" distR="0" wp14:anchorId="06B4A67B" wp14:editId="4741F416">
+            <wp:extent cx="5099050" cy="1892220"/>
+            <wp:effectExtent l="0" t="0" r="6350" b="0"/>
+            <wp:docPr id="36" name="Рисунок 36"/>
+            <wp:cNvGraphicFramePr>
+              <a:graphicFrameLocks xmlns:a="http://schemas.openxmlformats.org/drawingml/2006/main" noChangeAspect="1"/>
+            </wp:cNvGraphicFramePr>
+            <a:graphic xmlns:a="http://schemas.openxmlformats.org/drawingml/2006/main">
+              <a:graphicData uri="http://schemas.openxmlformats.org/drawingml/2006/picture">
+                <pic:pic xmlns:pic="http://schemas.openxmlformats.org/drawingml/2006/picture">
+                  <pic:nvPicPr>
+                    <pic:cNvPr id="1" name=""/>
+                    <pic:cNvPicPr/>
+                  </pic:nvPicPr>
+                  <pic:blipFill>
+                    <a:blip r:embed="rId47"/>
+                    <a:stretch>
+                      <a:fillRect/>
+                    </a:stretch>
+                  </pic:blipFill>
+                  <pic:spPr>
+                    <a:xfrm>
+                      <a:off x="0" y="0"/>
+                      <a:ext cx="5104713" cy="1894322"/>
+                    </a:xfrm>
+                    <a:prstGeom prst="rect">
+                      <a:avLst/>
+                    </a:prstGeom>
+                  </pic:spPr>
+                </pic:pic>
+              </a:graphicData>
+            </a:graphic>
+          </wp:inline>
+        </w:drawing>
+      </w:r>
+    </w:p>
+    <w:p>
+      <w:pPr>
+        <w:jc w:val="center"/>
+      </w:pPr>
+      <w:r>
+        <w:t>Рисунок 41 – Н</w:t>
+      </w:r>
+      <w:r>
+        <w:t>омера поставщиков с состоянием меньшим, чем текущее максимальное состояние в таблице поставщиков</w:t>
+      </w:r>
+    </w:p>
+    <w:p>
+      <w:r>
+        <w:lastRenderedPageBreak/>
+        <w:tab/>
+      </w:r>
+      <w:r>
+        <w:t>Пункт №4</w:t>
+      </w:r>
+      <w:r>
+        <w:t>2</w:t>
+      </w:r>
+    </w:p>
+    <w:p>
+      <w:r>
+        <w:tab/>
+      </w:r>
+      <w:r>
+        <w:t>Были выведены номера, состояние и город для всех поставщиков, у которых состояние больше или равно среднего по городу (рисунок 4</w:t>
+      </w:r>
+      <w:r>
+        <w:t>2</w:t>
+      </w:r>
+      <w:r>
+        <w:t>).</w:t>
+      </w:r>
+    </w:p>
+    <w:p>
+      <w:pPr>
+        <w:jc w:val="center"/>
+      </w:pPr>
+      <w:r>
+        <w:drawing>
+          <wp:inline distT="0" distB="0" distL="0" distR="0" wp14:anchorId="577C0D9C" wp14:editId="382366B7">
+            <wp:extent cx="6690218" cy="1638300"/>
+            <wp:effectExtent l="0" t="0" r="0" b="0"/>
+            <wp:docPr id="30" name="Рисунок 30"/>
+            <wp:cNvGraphicFramePr>
+              <a:graphicFrameLocks xmlns:a="http://schemas.openxmlformats.org/drawingml/2006/main" noChangeAspect="1"/>
+            </wp:cNvGraphicFramePr>
+            <a:graphic xmlns:a="http://schemas.openxmlformats.org/drawingml/2006/main">
+              <a:graphicData uri="http://schemas.openxmlformats.org/drawingml/2006/picture">
+                <pic:pic xmlns:pic="http://schemas.openxmlformats.org/drawingml/2006/picture">
+                  <pic:nvPicPr>
+                    <pic:cNvPr id="1" name=""/>
+                    <pic:cNvPicPr/>
+                  </pic:nvPicPr>
+                  <pic:blipFill>
+                    <a:blip r:embed="rId48"/>
+                    <a:stretch>
+                      <a:fillRect/>
+                    </a:stretch>
+                  </pic:blipFill>
+                  <pic:spPr>
+                    <a:xfrm>
+                      <a:off x="0" y="0"/>
+                      <a:ext cx="6698964" cy="1640442"/>
+                    </a:xfrm>
+                    <a:prstGeom prst="rect">
+                      <a:avLst/>
+                    </a:prstGeom>
+                  </pic:spPr>
+                </pic:pic>
+              </a:graphicData>
+            </a:graphic>
+          </wp:inline>
+        </w:drawing>
+      </w:r>
+    </w:p>
+    <w:p>
+      <w:pPr>
+        <w:jc w:val="center"/>
+      </w:pPr>
+      <w:r>
+        <w:t>Рисунок 42 – Н</w:t>
+      </w:r>
+      <w:r>
+        <w:t>омера, состояние и город для всех поставщиков, у которых состояние больше или равно среднего по городу</w:t>
+      </w:r>
+    </w:p>
+    <w:p>
+      <w:r>
+        <w:tab/>
+        <w:t>Пункт №43</w:t>
+      </w:r>
+    </w:p>
+    <w:p>
+      <w:r>
+        <w:tab/>
+        <w:t>Были получен номер и общий объем поставок для каждой поставляемой детали и результат сохранен в новой таблице (рисунок 43).</w:t>
+      </w:r>
+    </w:p>
+    <w:p>
+      <w:pPr>
+        <w:jc w:val="center"/>
+      </w:pPr>
+      <w:r>
+        <w:drawing>
+          <wp:inline distT="0" distB="0" distL="0" distR="0" wp14:anchorId="3D241AB1" wp14:editId="1F0D97FC">
+            <wp:extent cx="5242769" cy="4519930"/>
+            <wp:effectExtent l="0" t="0" r="0" b="0"/>
+            <wp:docPr id="40" name="Рисунок 40"/>
+            <wp:cNvGraphicFramePr>
+              <a:graphicFrameLocks xmlns:a="http://schemas.openxmlformats.org/drawingml/2006/main" noChangeAspect="1"/>
+            </wp:cNvGraphicFramePr>
+            <a:graphic xmlns:a="http://schemas.openxmlformats.org/drawingml/2006/main">
+              <a:graphicData uri="http://schemas.openxmlformats.org/drawingml/2006/picture">
+                <pic:pic xmlns:pic="http://schemas.openxmlformats.org/drawingml/2006/picture">
+                  <pic:nvPicPr>
+                    <pic:cNvPr id="1" name=""/>
+                    <pic:cNvPicPr/>
+                  </pic:nvPicPr>
+                  <pic:blipFill>
+                    <a:blip r:embed="rId49"/>
+                    <a:stretch>
+                      <a:fillRect/>
+                    </a:stretch>
+                  </pic:blipFill>
+                  <pic:spPr>
+                    <a:xfrm>
+                      <a:off x="0" y="0"/>
+                      <a:ext cx="5244151" cy="4521122"/>
+                    </a:xfrm>
+                    <a:prstGeom prst="rect">
+                      <a:avLst/>
+                    </a:prstGeom>
+                  </pic:spPr>
+                </pic:pic>
+              </a:graphicData>
+            </a:graphic>
+          </wp:inline>
+        </w:drawing>
+      </w:r>
+    </w:p>
+    <w:p>
+      <w:pPr>
+        <w:jc w:val="center"/>
+      </w:pPr>
+      <w:r>
+        <w:t>Рисунок 43 – Н</w:t>
+      </w:r>
+      <w:r>
+        <w:t>омер и общий объем поставок для каждой поставляемой детали</w:t>
+      </w:r>
+    </w:p>
+    <w:p>
+      <w:r>
+        <w:lastRenderedPageBreak/>
+        <w:tab/>
+        <w:t>Пункт №44</w:t>
+      </w:r>
+    </w:p>
+    <w:p>
+      <w:r>
+        <w:tab/>
+        <w:t>Были выведены имена поставщиков и названия деталей, которые поставляются в наибольшем объеме (рисунок 44).</w:t>
+      </w:r>
+      <w:r>
+        <w:t xml:space="preserve"> </w:t>
+      </w:r>
+      <w:r>
+        <w:t xml:space="preserve">Были сделаны запросы с использованием и без </w:t>
+      </w:r>
+      <w:r>
+        <w:rPr>
+          <w:lang w:val="en-US"/>
+        </w:rPr>
+        <w:t>JOIN.</w:t>
+      </w:r>
+    </w:p>
+    <w:p>
+      <w:pPr>
+        <w:jc w:val="center"/>
+      </w:pPr>
+      <w:r>
+        <w:drawing>
+          <wp:inline distT="0" distB="0" distL="0" distR="0" wp14:anchorId="6CCC503A" wp14:editId="1E4FCE1F">
+            <wp:extent cx="6480175" cy="4150995"/>
+            <wp:effectExtent l="0" t="0" r="0" b="1905"/>
+            <wp:docPr id="44" name="Рисунок 44"/>
+            <wp:cNvGraphicFramePr>
+              <a:graphicFrameLocks xmlns:a="http://schemas.openxmlformats.org/drawingml/2006/main" noChangeAspect="1"/>
+            </wp:cNvGraphicFramePr>
+            <a:graphic xmlns:a="http://schemas.openxmlformats.org/drawingml/2006/main">
+              <a:graphicData uri="http://schemas.openxmlformats.org/drawingml/2006/picture">
+                <pic:pic xmlns:pic="http://schemas.openxmlformats.org/drawingml/2006/picture">
+                  <pic:nvPicPr>
+                    <pic:cNvPr id="1" name=""/>
+                    <pic:cNvPicPr/>
+                  </pic:nvPicPr>
+                  <pic:blipFill>
+                    <a:blip r:embed="rId50"/>
+                    <a:stretch>
+                      <a:fillRect/>
+                    </a:stretch>
+                  </pic:blipFill>
+                  <pic:spPr>
+                    <a:xfrm>
+                      <a:off x="0" y="0"/>
+                      <a:ext cx="6480175" cy="4150995"/>
+                    </a:xfrm>
+                    <a:prstGeom prst="rect">
+                      <a:avLst/>
+                    </a:prstGeom>
+                  </pic:spPr>
+                </pic:pic>
+              </a:graphicData>
+            </a:graphic>
+          </wp:inline>
+        </w:drawing>
+      </w:r>
+    </w:p>
+    <w:p>
+      <w:pPr>
+        <w:jc w:val="center"/>
+      </w:pPr>
+      <w:r>
+        <w:t>Рисунок 44 – И</w:t>
+      </w:r>
+      <w:r>
+        <w:t>мена поставщиков и названия деталей, которые поставляются в наибольшем объеме</w:t>
+      </w:r>
+    </w:p>
+    <w:p>
+      <w:r>
+        <w:tab/>
+        <w:t xml:space="preserve">2. </w:t>
+      </w:r>
+      <w:r>
+        <w:t xml:space="preserve">Требуется реализовать запросы на языке </w:t>
+      </w:r>
+      <w:r>
+        <w:rPr>
+          <w:lang w:val="en-US"/>
+        </w:rPr>
+        <w:t>SQL</w:t>
+      </w:r>
+      <w:r>
+        <w:t xml:space="preserve"> в соответствии с вариантом (5).</w:t>
+      </w:r>
+    </w:p>
+    <w:p>
+      <w:r>
+        <w:tab/>
+        <w:t>Пункт №1</w:t>
+      </w:r>
+    </w:p>
+    <w:p>
+      <w:r>
+        <w:tab/>
+        <w:t>Были выданы состояния и фамилии поставщиков, не проживающих в Севастополе и поставляющих красные детали (рисунок 45).</w:t>
+      </w:r>
+    </w:p>
+    <w:p>
+      <w:pPr>
+        <w:jc w:val="center"/>
+      </w:pPr>
+      <w:r>
+        <w:drawing>
+          <wp:inline distT="0" distB="0" distL="0" distR="0" wp14:anchorId="30C29D00" wp14:editId="00D29F80">
+            <wp:extent cx="6200775" cy="1413327"/>
+            <wp:effectExtent l="0" t="0" r="0" b="0"/>
+            <wp:docPr id="45" name="Рисунок 45"/>
+            <wp:cNvGraphicFramePr>
+              <a:graphicFrameLocks xmlns:a="http://schemas.openxmlformats.org/drawingml/2006/main" noChangeAspect="1"/>
+            </wp:cNvGraphicFramePr>
+            <a:graphic xmlns:a="http://schemas.openxmlformats.org/drawingml/2006/main">
+              <a:graphicData uri="http://schemas.openxmlformats.org/drawingml/2006/picture">
+                <pic:pic xmlns:pic="http://schemas.openxmlformats.org/drawingml/2006/picture">
+                  <pic:nvPicPr>
+                    <pic:cNvPr id="1" name=""/>
+                    <pic:cNvPicPr/>
+                  </pic:nvPicPr>
+                  <pic:blipFill>
+                    <a:blip r:embed="rId51"/>
+                    <a:stretch>
+                      <a:fillRect/>
+                    </a:stretch>
+                  </pic:blipFill>
+                  <pic:spPr>
+                    <a:xfrm>
+                      <a:off x="0" y="0"/>
+                      <a:ext cx="6219462" cy="1417586"/>
+                    </a:xfrm>
+                    <a:prstGeom prst="rect">
+                      <a:avLst/>
+                    </a:prstGeom>
+                  </pic:spPr>
+                </pic:pic>
+              </a:graphicData>
+            </a:graphic>
+          </wp:inline>
+        </w:drawing>
+      </w:r>
+    </w:p>
+    <w:p>
+      <w:pPr>
+        <w:jc w:val="center"/>
+      </w:pPr>
+      <w:r>
+        <w:t>Рисунок 45 – С</w:t>
+      </w:r>
+      <w:r>
+        <w:t>остояния и фамилии поставщиков, не проживающи</w:t>
+      </w:r>
+      <w:r>
+        <w:t>е</w:t>
+      </w:r>
+      <w:r>
+        <w:t xml:space="preserve"> в Севастополе и поставляющи</w:t>
+      </w:r>
+      <w:r>
+        <w:t>е</w:t>
+      </w:r>
+      <w:r>
+        <w:t xml:space="preserve"> красные детали</w:t>
+      </w:r>
+    </w:p>
+    <w:p>
+      <w:r>
+        <w:lastRenderedPageBreak/>
+        <w:tab/>
+        <w:t>Пункт №2</w:t>
+      </w:r>
+    </w:p>
+    <w:p>
+      <w:r>
+        <w:tab/>
+      </w:r>
+      <w:r>
+        <w:t>Были выданы номера всех поставляемых деталей, кроме тех, которые поставляются поставщиками из Севастополя (рисунок 46).</w:t>
+      </w:r>
+    </w:p>
+    <w:p>
+      <w:pPr>
+        <w:jc w:val="center"/>
+        <w:rPr>
+          <w:lang w:val="en-US"/>
+        </w:rPr>
+      </w:pPr>
+      <w:r>
+        <w:rPr>
+          <w:lang w:val="en-US"/>
+        </w:rPr>
+        <w:drawing>
+          <wp:inline distT="0" distB="0" distL="0" distR="0" wp14:anchorId="05C4420C" wp14:editId="0DF5B919">
+            <wp:extent cx="6480175" cy="1981200"/>
+            <wp:effectExtent l="0" t="0" r="0" b="0"/>
+            <wp:docPr id="46" name="Рисунок 46"/>
+            <wp:cNvGraphicFramePr>
+              <a:graphicFrameLocks xmlns:a="http://schemas.openxmlformats.org/drawingml/2006/main" noChangeAspect="1"/>
+            </wp:cNvGraphicFramePr>
+            <a:graphic xmlns:a="http://schemas.openxmlformats.org/drawingml/2006/main">
+              <a:graphicData uri="http://schemas.openxmlformats.org/drawingml/2006/picture">
+                <pic:pic xmlns:pic="http://schemas.openxmlformats.org/drawingml/2006/picture">
+                  <pic:nvPicPr>
+                    <pic:cNvPr id="1" name=""/>
+                    <pic:cNvPicPr/>
+                  </pic:nvPicPr>
+                  <pic:blipFill>
+                    <a:blip r:embed="rId52"/>
+                    <a:stretch>
+                      <a:fillRect/>
+                    </a:stretch>
+                  </pic:blipFill>
+                  <pic:spPr>
+                    <a:xfrm>
+                      <a:off x="0" y="0"/>
+                      <a:ext cx="6480175" cy="1981200"/>
+                    </a:xfrm>
+                    <a:prstGeom prst="rect">
+                      <a:avLst/>
+                    </a:prstGeom>
+                  </pic:spPr>
+                </pic:pic>
+              </a:graphicData>
+            </a:graphic>
+          </wp:inline>
+        </w:drawing>
+      </w:r>
+    </w:p>
+    <w:p>
+      <w:pPr>
+        <w:jc w:val="center"/>
+      </w:pPr>
+      <w:r>
+        <w:t>Рисунок 46 – Н</w:t>
+      </w:r>
+      <w:r>
+        <w:t>омера всех поставляемых деталей, кроме тех, которые поставляются поставщиками из Севастополя</w:t>
+      </w:r>
+    </w:p>
+    <w:p>
+      <w:r>
+        <w:tab/>
+        <w:t>Пункт №3</w:t>
+      </w:r>
+    </w:p>
+    <w:p>
+      <w:r>
+        <w:rPr>
+          <w:lang w:val="en-US"/>
+        </w:rPr>
+        <w:tab/>
+      </w:r>
+      <w:r>
+        <w:t>Были получены номера и общий объем поставок без учета детали «</w:t>
+      </w:r>
+      <w:r>
+        <w:t>болт</w:t>
+      </w:r>
+      <w:r>
+        <w:t>» для каждой поставляемой детали (рисунок 47).</w:t>
+      </w:r>
+    </w:p>
+    <w:p>
+      <w:pPr>
+        <w:jc w:val="center"/>
+      </w:pPr>
+      <w:r>
+        <w:drawing>
+          <wp:inline distT="0" distB="0" distL="0" distR="0" wp14:anchorId="2261B04D" wp14:editId="7C8E51C2">
+            <wp:extent cx="6480175" cy="2103120"/>
+            <wp:effectExtent l="0" t="0" r="0" b="0"/>
+            <wp:docPr id="47" name="Рисунок 47"/>
+            <wp:cNvGraphicFramePr>
+              <a:graphicFrameLocks xmlns:a="http://schemas.openxmlformats.org/drawingml/2006/main" noChangeAspect="1"/>
+            </wp:cNvGraphicFramePr>
+            <a:graphic xmlns:a="http://schemas.openxmlformats.org/drawingml/2006/main">
+              <a:graphicData uri="http://schemas.openxmlformats.org/drawingml/2006/picture">
+                <pic:pic xmlns:pic="http://schemas.openxmlformats.org/drawingml/2006/picture">
+                  <pic:nvPicPr>
+                    <pic:cNvPr id="1" name=""/>
+                    <pic:cNvPicPr/>
+                  </pic:nvPicPr>
+                  <pic:blipFill>
+                    <a:blip r:embed="rId53"/>
+                    <a:stretch>
+                      <a:fillRect/>
+                    </a:stretch>
+                  </pic:blipFill>
+                  <pic:spPr>
+                    <a:xfrm>
+                      <a:off x="0" y="0"/>
+                      <a:ext cx="6480175" cy="2103120"/>
+                    </a:xfrm>
+                    <a:prstGeom prst="rect">
+                      <a:avLst/>
+                    </a:prstGeom>
+                  </pic:spPr>
+                </pic:pic>
+              </a:graphicData>
+            </a:graphic>
+          </wp:inline>
+        </w:drawing>
+      </w:r>
+    </w:p>
+    <w:p>
+      <w:pPr>
+        <w:jc w:val="center"/>
+      </w:pPr>
+      <w:r>
+        <w:t>Рисунок 47 – Н</w:t>
+      </w:r>
+      <w:r>
+        <w:t>омера и общий объем поставок без учета детали «болт» для каждой поставляемой детали</w:t>
+      </w:r>
+    </w:p>
+    <w:p>
+      <w:r>
+        <w:tab/>
+        <w:t>Пункт №4</w:t>
+      </w:r>
+    </w:p>
+    <w:p>
+      <w:r>
+        <w:tab/>
+        <w:t xml:space="preserve">В таблицу </w:t>
+      </w:r>
+      <w:r>
+        <w:rPr>
+          <w:lang w:val="en-US"/>
+        </w:rPr>
+        <w:t>SP</w:t>
+      </w:r>
+      <w:r>
+        <w:t xml:space="preserve"> </w:t>
+      </w:r>
+      <w:r>
+        <w:t xml:space="preserve">был добавлен столбец «Качество детали», а из таблицы </w:t>
+      </w:r>
+      <w:r>
+        <w:rPr>
+          <w:lang w:val="en-US"/>
+        </w:rPr>
+        <w:t>P</w:t>
+      </w:r>
+      <w:r>
+        <w:t xml:space="preserve"> </w:t>
+      </w:r>
+      <w:r>
+        <w:t>удалён столбец «цвет» (рисунок 48).</w:t>
+      </w:r>
+    </w:p>
+    <w:p>
+      <w:pPr>
+        <w:jc w:val="center"/>
+        <w:rPr>
+          <w:lang w:val="en-US"/>
+        </w:rPr>
+      </w:pPr>
+      <w:r>
+        <w:rPr>
+          <w:lang w:val="en-US"/>
+        </w:rPr>
+        <w:lastRenderedPageBreak/>
+        <w:drawing>
+          <wp:inline distT="0" distB="0" distL="0" distR="0" wp14:anchorId="0A4C504B" wp14:editId="487AF70C">
+            <wp:extent cx="6480175" cy="3585210"/>
+            <wp:effectExtent l="0" t="0" r="0" b="0"/>
+            <wp:docPr id="48" name="Рисунок 48"/>
+            <wp:cNvGraphicFramePr>
+              <a:graphicFrameLocks xmlns:a="http://schemas.openxmlformats.org/drawingml/2006/main" noChangeAspect="1"/>
+            </wp:cNvGraphicFramePr>
+            <a:graphic xmlns:a="http://schemas.openxmlformats.org/drawingml/2006/main">
+              <a:graphicData uri="http://schemas.openxmlformats.org/drawingml/2006/picture">
+                <pic:pic xmlns:pic="http://schemas.openxmlformats.org/drawingml/2006/picture">
+                  <pic:nvPicPr>
+                    <pic:cNvPr id="1" name=""/>
+                    <pic:cNvPicPr/>
+                  </pic:nvPicPr>
+                  <pic:blipFill>
+                    <a:blip r:embed="rId54"/>
+                    <a:stretch>
+                      <a:fillRect/>
+                    </a:stretch>
+                  </pic:blipFill>
+                  <pic:spPr>
+                    <a:xfrm>
+                      <a:off x="0" y="0"/>
+                      <a:ext cx="6480175" cy="3585210"/>
+                    </a:xfrm>
+                    <a:prstGeom prst="rect">
+                      <a:avLst/>
+                    </a:prstGeom>
+                  </pic:spPr>
+                </pic:pic>
+              </a:graphicData>
+            </a:graphic>
+          </wp:inline>
+        </w:drawing>
+      </w:r>
+    </w:p>
+    <w:p>
+      <w:pPr>
+        <w:jc w:val="center"/>
+      </w:pPr>
+      <w:r>
+        <w:t>Рисунок 48 – Удаление и добавление требуемых атрибутов</w:t>
+      </w:r>
+    </w:p>
+    <w:p>
+      <w:r>
+        <w:tab/>
+        <w:t xml:space="preserve">3. Реализовать запросы на языке </w:t>
+      </w:r>
+      <w:r>
+        <w:rPr>
+          <w:lang w:val="en-US"/>
+        </w:rPr>
+        <w:t>SQL</w:t>
+      </w:r>
+      <w:r>
+        <w:t xml:space="preserve"> </w:t>
+      </w:r>
+      <w:r>
+        <w:t>в соответствии с вариантом</w:t>
+      </w:r>
+      <w:r>
+        <w:t xml:space="preserve"> (5).</w:t>
+      </w:r>
+    </w:p>
+    <w:p>
+      <w:r>
+        <w:tab/>
+        <w:t xml:space="preserve">Перед выполнением требуемых действий были созданы новая база данных и таблицы. Таблицы были заполнены данными. Действия представлены на рисунках 49 - </w:t>
+      </w:r>
+      <w:r>
+        <w:t>51</w:t>
+      </w:r>
+      <w:r>
+        <w:t>.</w:t>
+      </w:r>
+    </w:p>
+    <w:p>
+      <w:pPr>
+        <w:jc w:val="center"/>
+        <w:rPr>
+          <w:lang w:val="en-US"/>
+        </w:rPr>
+      </w:pPr>
+      <w:r>
+        <w:rPr>
+          <w:noProof/>
+          <w:lang w:val="en-US"/>
+        </w:rPr>
+        <w:drawing>
+          <wp:inline distT="0" distB="0" distL="0" distR="0" wp14:anchorId="77551111" wp14:editId="5A6BCF3C">
+            <wp:extent cx="6480175" cy="3314065"/>
+            <wp:effectExtent l="0" t="0" r="0" b="635"/>
+            <wp:docPr id="52" name="Рисунок 52"/>
+            <wp:cNvGraphicFramePr>
+              <a:graphicFrameLocks xmlns:a="http://schemas.openxmlformats.org/drawingml/2006/main" noChangeAspect="1"/>
+            </wp:cNvGraphicFramePr>
+            <a:graphic xmlns:a="http://schemas.openxmlformats.org/drawingml/2006/main">
+              <a:graphicData uri="http://schemas.openxmlformats.org/drawingml/2006/picture">
+                <pic:pic xmlns:pic="http://schemas.openxmlformats.org/drawingml/2006/picture">
+                  <pic:nvPicPr>
+                    <pic:cNvPr id="1" name=""/>
+                    <pic:cNvPicPr/>
+                  </pic:nvPicPr>
+                  <pic:blipFill>
+                    <a:blip r:embed="rId55"/>
+                    <a:stretch>
+                      <a:fillRect/>
+                    </a:stretch>
+                  </pic:blipFill>
+                  <pic:spPr>
+                    <a:xfrm>
+                      <a:off x="0" y="0"/>
+                      <a:ext cx="6480175" cy="3314065"/>
+                    </a:xfrm>
+                    <a:prstGeom prst="rect">
+                      <a:avLst/>
+                    </a:prstGeom>
+                  </pic:spPr>
+                </pic:pic>
+              </a:graphicData>
+            </a:graphic>
+          </wp:inline>
+        </w:drawing>
+      </w:r>
+    </w:p>
+    <w:p>
+      <w:pPr>
+        <w:jc w:val="center"/>
+      </w:pPr>
+      <w:r>
+        <w:t>Рисунок 49 – Создание новой БД и создание первой таблицы</w:t>
+      </w:r>
+    </w:p>
+    <w:p>
+      <w:pPr>
+        <w:jc w:val="center"/>
+      </w:pPr>
+      <w:r>
+        <w:lastRenderedPageBreak/>
+        <w:drawing>
+          <wp:inline distT="0" distB="0" distL="0" distR="0" wp14:anchorId="346657CB" wp14:editId="12BAD483">
+            <wp:extent cx="3472827" cy="3658235"/>
+            <wp:effectExtent l="0" t="0" r="0" b="0"/>
+            <wp:docPr id="53" name="Рисунок 53"/>
+            <wp:cNvGraphicFramePr>
+              <a:graphicFrameLocks xmlns:a="http://schemas.openxmlformats.org/drawingml/2006/main" noChangeAspect="1"/>
+            </wp:cNvGraphicFramePr>
+            <a:graphic xmlns:a="http://schemas.openxmlformats.org/drawingml/2006/main">
+              <a:graphicData uri="http://schemas.openxmlformats.org/drawingml/2006/picture">
+                <pic:pic xmlns:pic="http://schemas.openxmlformats.org/drawingml/2006/picture">
+                  <pic:nvPicPr>
+                    <pic:cNvPr id="1" name=""/>
+                    <pic:cNvPicPr/>
+                  </pic:nvPicPr>
+                  <pic:blipFill>
+                    <a:blip r:embed="rId56"/>
+                    <a:stretch>
+                      <a:fillRect/>
+                    </a:stretch>
+                  </pic:blipFill>
+                  <pic:spPr>
+                    <a:xfrm>
+                      <a:off x="0" y="0"/>
+                      <a:ext cx="3476690" cy="3662304"/>
+                    </a:xfrm>
+                    <a:prstGeom prst="rect">
+                      <a:avLst/>
+                    </a:prstGeom>
+                  </pic:spPr>
+                </pic:pic>
+              </a:graphicData>
+            </a:graphic>
+          </wp:inline>
+        </w:drawing>
+      </w:r>
+    </w:p>
+    <w:p>
+      <w:pPr>
+        <w:jc w:val="center"/>
+      </w:pPr>
+      <w:r>
+        <w:t>Рисунок 50 – Создание ещё двух таблиц</w:t>
+      </w:r>
+    </w:p>
+    <w:p>
+      <w:pPr>
+        <w:jc w:val="center"/>
+      </w:pPr>
+      <w:r>
+        <w:drawing>
+          <wp:inline distT="0" distB="0" distL="0" distR="0" wp14:anchorId="636BCFAB" wp14:editId="4C2C115D">
+            <wp:extent cx="6480175" cy="3439160"/>
+            <wp:effectExtent l="0" t="0" r="0" b="8890"/>
+            <wp:docPr id="54" name="Рисунок 54"/>
+            <wp:cNvGraphicFramePr>
+              <a:graphicFrameLocks xmlns:a="http://schemas.openxmlformats.org/drawingml/2006/main" noChangeAspect="1"/>
+            </wp:cNvGraphicFramePr>
+            <a:graphic xmlns:a="http://schemas.openxmlformats.org/drawingml/2006/main">
+              <a:graphicData uri="http://schemas.openxmlformats.org/drawingml/2006/picture">
+                <pic:pic xmlns:pic="http://schemas.openxmlformats.org/drawingml/2006/picture">
+                  <pic:nvPicPr>
+                    <pic:cNvPr id="1" name=""/>
+                    <pic:cNvPicPr/>
+                  </pic:nvPicPr>
+                  <pic:blipFill>
+                    <a:blip r:embed="rId57"/>
+                    <a:stretch>
+                      <a:fillRect/>
+                    </a:stretch>
+                  </pic:blipFill>
+                  <pic:spPr>
+                    <a:xfrm>
+                      <a:off x="0" y="0"/>
+                      <a:ext cx="6480175" cy="3439160"/>
+                    </a:xfrm>
+                    <a:prstGeom prst="rect">
+                      <a:avLst/>
+                    </a:prstGeom>
+                  </pic:spPr>
+                </pic:pic>
+              </a:graphicData>
+            </a:graphic>
+          </wp:inline>
+        </w:drawing>
+      </w:r>
+    </w:p>
+    <w:p>
+      <w:pPr>
+        <w:jc w:val="center"/>
+      </w:pPr>
+      <w:r>
+        <w:t>Рисунок 51 – Заполнение таблиц данными</w:t>
+      </w:r>
+    </w:p>
+    <w:p>
+      <w:r>
+        <w:tab/>
+        <w:t>Пункт №1</w:t>
+      </w:r>
+    </w:p>
+    <w:p>
+      <w:r>
+        <w:tab/>
+        <w:t>Требуется в</w:t>
+      </w:r>
+      <w:r>
+        <w:t>ыдать всю информацию, содержащуюся в базе о сотрудниках предприятия «Уралмаш»</w:t>
+      </w:r>
+      <w:r>
+        <w:t xml:space="preserve"> (рисунок 5</w:t>
+      </w:r>
+      <w:r>
+        <w:t>2</w:t>
+      </w:r>
+      <w:r>
+        <w:t>).</w:t>
+      </w:r>
+    </w:p>
+    <w:p>
+      <w:pPr>
+        <w:jc w:val="center"/>
+        <w:rPr>
+          <w:lang w:val="en-US"/>
+        </w:rPr>
+      </w:pPr>
+      <w:r>
+        <w:rPr>
+          <w:lang w:val="en-US"/>
+        </w:rPr>
+        <w:lastRenderedPageBreak/>
+        <w:drawing>
+          <wp:inline distT="0" distB="0" distL="0" distR="0" wp14:anchorId="7795D0AC" wp14:editId="5758686E">
+            <wp:extent cx="6480175" cy="1069975"/>
+            <wp:effectExtent l="0" t="0" r="0" b="0"/>
+            <wp:docPr id="55" name="Рисунок 55"/>
+            <wp:cNvGraphicFramePr>
+              <a:graphicFrameLocks xmlns:a="http://schemas.openxmlformats.org/drawingml/2006/main" noChangeAspect="1"/>
+            </wp:cNvGraphicFramePr>
+            <a:graphic xmlns:a="http://schemas.openxmlformats.org/drawingml/2006/main">
+              <a:graphicData uri="http://schemas.openxmlformats.org/drawingml/2006/picture">
+                <pic:pic xmlns:pic="http://schemas.openxmlformats.org/drawingml/2006/picture">
+                  <pic:nvPicPr>
+                    <pic:cNvPr id="1" name=""/>
+                    <pic:cNvPicPr/>
+                  </pic:nvPicPr>
+                  <pic:blipFill>
+                    <a:blip r:embed="rId58"/>
+                    <a:stretch>
+                      <a:fillRect/>
+                    </a:stretch>
+                  </pic:blipFill>
+                  <pic:spPr>
+                    <a:xfrm>
+                      <a:off x="0" y="0"/>
+                      <a:ext cx="6480175" cy="1069975"/>
+                    </a:xfrm>
+                    <a:prstGeom prst="rect">
+                      <a:avLst/>
+                    </a:prstGeom>
+                  </pic:spPr>
+                </pic:pic>
+              </a:graphicData>
+            </a:graphic>
+          </wp:inline>
+        </w:drawing>
+      </w:r>
+    </w:p>
+    <w:p>
+      <w:pPr>
+        <w:jc w:val="center"/>
+      </w:pPr>
+      <w:r>
+        <w:t xml:space="preserve">Рисунок 52 – Вся </w:t>
+      </w:r>
+      <w:r>
+        <w:t>информаци</w:t>
+      </w:r>
+      <w:r>
+        <w:t>я</w:t>
+      </w:r>
+      <w:r>
+        <w:t>, содержащ</w:t>
+      </w:r>
+      <w:r>
+        <w:t>ая</w:t>
+      </w:r>
+      <w:r>
+        <w:t>ся в базе о сотрудниках предприятия «Уралмаш»</w:t>
+      </w:r>
+    </w:p>
+    <w:p>
+      <w:r>
+        <w:tab/>
+        <w:t>Пункт № 2</w:t>
+      </w:r>
+    </w:p>
+    <w:p>
+      <w:r>
+        <w:tab/>
+      </w:r>
+      <w:r>
+        <w:t xml:space="preserve">Требуется </w:t>
+      </w:r>
+      <w:r>
+        <w:t>в</w:t>
+      </w:r>
+      <w:r>
+        <w:t>ыдать наиболее часто встречающ</w:t>
+      </w:r>
+      <w:r>
+        <w:t>уюс</w:t>
+      </w:r>
+      <w:r>
+        <w:t>я причин</w:t>
+      </w:r>
+      <w:r>
+        <w:t>у</w:t>
+      </w:r>
+      <w:r>
+        <w:t xml:space="preserve"> увольнения сотрудников с предприятия с №13 (рисунок 5</w:t>
+      </w:r>
+      <w:r>
+        <w:t>3</w:t>
+      </w:r>
+      <w:r>
+        <w:t>).</w:t>
+      </w:r>
+    </w:p>
+    <w:p>
+      <w:pPr>
+        <w:jc w:val="center"/>
+      </w:pPr>
+      <w:r>
+        <w:drawing>
+          <wp:inline distT="0" distB="0" distL="0" distR="0" wp14:anchorId="67C4F9AE" wp14:editId="5B07531F">
+            <wp:extent cx="5908675" cy="1550557"/>
+            <wp:effectExtent l="0" t="0" r="0" b="0"/>
+            <wp:docPr id="56" name="Рисунок 56"/>
+            <wp:cNvGraphicFramePr>
+              <a:graphicFrameLocks xmlns:a="http://schemas.openxmlformats.org/drawingml/2006/main" noChangeAspect="1"/>
+            </wp:cNvGraphicFramePr>
+            <a:graphic xmlns:a="http://schemas.openxmlformats.org/drawingml/2006/main">
+              <a:graphicData uri="http://schemas.openxmlformats.org/drawingml/2006/picture">
+                <pic:pic xmlns:pic="http://schemas.openxmlformats.org/drawingml/2006/picture">
+                  <pic:nvPicPr>
+                    <pic:cNvPr id="1" name=""/>
+                    <pic:cNvPicPr/>
+                  </pic:nvPicPr>
+                  <pic:blipFill>
+                    <a:blip r:embed="rId59"/>
+                    <a:stretch>
+                      <a:fillRect/>
+                    </a:stretch>
+                  </pic:blipFill>
+                  <pic:spPr>
+                    <a:xfrm>
+                      <a:off x="0" y="0"/>
+                      <a:ext cx="5920892" cy="1553763"/>
+                    </a:xfrm>
+                    <a:prstGeom prst="rect">
+                      <a:avLst/>
+                    </a:prstGeom>
+                  </pic:spPr>
+                </pic:pic>
+              </a:graphicData>
+            </a:graphic>
+          </wp:inline>
+        </w:drawing>
+      </w:r>
+    </w:p>
+    <w:p>
+      <w:pPr>
+        <w:jc w:val="center"/>
+      </w:pPr>
+      <w:r>
+        <w:t>Рисунок 53 – Н</w:t>
+      </w:r>
+      <w:r>
+        <w:t>аиболее часто встречающ</w:t>
+      </w:r>
+      <w:r>
+        <w:t>аяся</w:t>
+      </w:r>
+      <w:r>
+        <w:t xml:space="preserve"> причин</w:t>
+      </w:r>
+      <w:r>
+        <w:t>а</w:t>
+      </w:r>
+      <w:r>
+        <w:t xml:space="preserve"> увольнения сотрудников с предприятия с №13</w:t>
+      </w:r>
+    </w:p>
     <w:sectPr>
-      <w:headerReference w:type="default" r:id="rId44"/>
+      <w:headerReference w:type="default" r:id="rId60"/>
       <w:pgSz w:w="11906" w:h="16838"/>
       <w:pgMar w:top="1134" w:right="567" w:bottom="1134" w:left="1134" w:header="709" w:footer="709" w:gutter="0"/>
       <w:pgNumType w:start="2"/>

</xml_diff>